<commit_message>
Intro to data visualization with matplotlib docs
</commit_message>
<xml_diff>
--- a/Data Science Full Roadmap/7. Intro to Statistics/Correlation, cavets.docx
+++ b/Data Science Full Roadmap/7. Intro to Statistics/Correlation, cavets.docx
@@ -125,6 +125,7 @@
       <w:r>
         <w:rPr>
           <w:rFonts w:ascii="Arial" w:eastAsia="Times New Roman" w:hAnsi="Arial" w:cs="Arial"/>
+          <w:noProof/>
           <w:color w:val="05192D"/>
           <w:kern w:val="0"/>
           <w:sz w:val="24"/>
@@ -147,7 +148,7 @@
                     <pic:cNvPicPr/>
                   </pic:nvPicPr>
                   <pic:blipFill>
-                    <a:blip r:embed="rId4"/>
+                    <a:blip r:embed="rId6"/>
                     <a:stretch>
                       <a:fillRect/>
                     </a:stretch>
@@ -337,6 +338,7 @@
       <w:r>
         <w:rPr>
           <w:rFonts w:ascii="Arial" w:eastAsia="Times New Roman" w:hAnsi="Arial" w:cs="Arial"/>
+          <w:noProof/>
           <w:color w:val="05192D"/>
           <w:kern w:val="0"/>
           <w:sz w:val="24"/>
@@ -360,7 +362,7 @@
                     <pic:cNvPicPr/>
                   </pic:nvPicPr>
                   <pic:blipFill>
-                    <a:blip r:embed="rId5"/>
+                    <a:blip r:embed="rId7"/>
                     <a:stretch>
                       <a:fillRect/>
                     </a:stretch>
@@ -494,6 +496,7 @@
           <w:rFonts w:ascii="Arial" w:eastAsia="Times New Roman" w:hAnsi="Arial" w:cs="Arial"/>
           <w:b/>
           <w:bCs/>
+          <w:noProof/>
           <w:color w:val="05192D"/>
           <w:kern w:val="0"/>
           <w:sz w:val="24"/>
@@ -516,7 +519,7 @@
                     <pic:cNvPicPr/>
                   </pic:nvPicPr>
                   <pic:blipFill>
-                    <a:blip r:embed="rId6"/>
+                    <a:blip r:embed="rId8"/>
                     <a:stretch>
                       <a:fillRect/>
                     </a:stretch>
@@ -547,20 +550,7 @@
           <w:szCs w:val="24"/>
           <w14:ligatures w14:val="none"/>
         </w:rPr>
-        <w:t xml:space="preserve"> </w:t>
-      </w:r>
-      <w:r>
-        <w:rPr>
-          <w:rFonts w:ascii="Arial" w:eastAsia="Times New Roman" w:hAnsi="Arial" w:cs="Arial"/>
-          <w:b/>
-          <w:bCs/>
-          <w:color w:val="05192D"/>
-          <w:kern w:val="0"/>
-          <w:sz w:val="24"/>
-          <w:szCs w:val="24"/>
-          <w14:ligatures w14:val="none"/>
-        </w:rPr>
-        <w:t>Magnitude = strength of relationship</w:t>
+        <w:t xml:space="preserve"> Magnitude = strength of relationship</w:t>
       </w:r>
     </w:p>
     <w:p>
@@ -656,6 +646,7 @@
       <w:r>
         <w:rPr>
           <w:rFonts w:ascii="Arial" w:eastAsia="Times New Roman" w:hAnsi="Arial" w:cs="Arial"/>
+          <w:noProof/>
           <w:color w:val="05192D"/>
           <w:kern w:val="0"/>
           <w:sz w:val="24"/>
@@ -678,7 +669,7 @@
                     <pic:cNvPicPr/>
                   </pic:nvPicPr>
                   <pic:blipFill>
-                    <a:blip r:embed="rId7"/>
+                    <a:blip r:embed="rId9"/>
                     <a:stretch>
                       <a:fillRect/>
                     </a:stretch>
@@ -749,137 +740,18 @@
           <w:szCs w:val="24"/>
           <w14:ligatures w14:val="none"/>
         </w:rPr>
-        <w:t xml:space="preserve">To visualize relationships between two variables, we can use a scatterplot. We'll use seaborn, which is a plotting package built on top of matplotlib. We import seaborn as </w:t>
-      </w:r>
-      <w:proofErr w:type="spellStart"/>
-      <w:r>
-        <w:rPr>
-          <w:rFonts w:ascii="Arial" w:eastAsia="Times New Roman" w:hAnsi="Arial" w:cs="Arial"/>
-          <w:color w:val="05192D"/>
-          <w:kern w:val="0"/>
-          <w:sz w:val="24"/>
-          <w:szCs w:val="24"/>
-          <w14:ligatures w14:val="none"/>
-        </w:rPr>
-        <w:t>sns</w:t>
-      </w:r>
-      <w:proofErr w:type="spellEnd"/>
-      <w:r>
-        <w:rPr>
-          <w:rFonts w:ascii="Arial" w:eastAsia="Times New Roman" w:hAnsi="Arial" w:cs="Arial"/>
-          <w:color w:val="05192D"/>
-          <w:kern w:val="0"/>
-          <w:sz w:val="24"/>
-          <w:szCs w:val="24"/>
-          <w14:ligatures w14:val="none"/>
-        </w:rPr>
-        <w:t xml:space="preserve">, which is the alias commonly used for seaborn. We create a scatterplot using </w:t>
-      </w:r>
-      <w:proofErr w:type="spellStart"/>
-      <w:r>
-        <w:rPr>
-          <w:rFonts w:ascii="Arial" w:eastAsia="Times New Roman" w:hAnsi="Arial" w:cs="Arial"/>
-          <w:color w:val="05192D"/>
-          <w:kern w:val="0"/>
-          <w:sz w:val="24"/>
-          <w:szCs w:val="24"/>
-          <w14:ligatures w14:val="none"/>
-        </w:rPr>
-        <w:t>sns</w:t>
-      </w:r>
-      <w:proofErr w:type="spellEnd"/>
-      <w:r>
-        <w:rPr>
-          <w:rFonts w:ascii="Arial" w:eastAsia="Times New Roman" w:hAnsi="Arial" w:cs="Arial"/>
-          <w:color w:val="05192D"/>
-          <w:kern w:val="0"/>
-          <w:sz w:val="24"/>
-          <w:szCs w:val="24"/>
-          <w14:ligatures w14:val="none"/>
-        </w:rPr>
-        <w:t xml:space="preserve">-dot-scatterplot, passing it the name of the variable for the x-axis, the name of the variable for the y-axis, as well as the </w:t>
-      </w:r>
-      <w:proofErr w:type="spellStart"/>
-      <w:r>
-        <w:rPr>
-          <w:rFonts w:ascii="Arial" w:eastAsia="Times New Roman" w:hAnsi="Arial" w:cs="Arial"/>
-          <w:color w:val="05192D"/>
-          <w:kern w:val="0"/>
-          <w:sz w:val="24"/>
-          <w:szCs w:val="24"/>
-          <w14:ligatures w14:val="none"/>
-        </w:rPr>
-        <w:t>msleep</w:t>
-      </w:r>
-      <w:proofErr w:type="spellEnd"/>
-      <w:r>
-        <w:rPr>
-          <w:rFonts w:ascii="Arial" w:eastAsia="Times New Roman" w:hAnsi="Arial" w:cs="Arial"/>
-          <w:color w:val="05192D"/>
-          <w:kern w:val="0"/>
-          <w:sz w:val="24"/>
-          <w:szCs w:val="24"/>
-          <w14:ligatures w14:val="none"/>
+        <w:t>To visualize relationships between two variables, we can use a scatterplot. We'll use seaborn, which is a plotting package built on top of matplotlib. We import seaborn as sns, which is the alias commonly used for seaborn. We create a scatterplot using sns-dot-scatterplot, passing it the name of the variable for the x-axis, the name of the variable for the y-axis, as well as the msleep DataFrame to the data argument. Finally, we call plt-dot-show.</w:t>
+      </w:r>
+      <w:r>
+        <w:rPr>
+          <w:noProof/>
         </w:rPr>
         <w:t xml:space="preserve"> </w:t>
       </w:r>
-      <w:proofErr w:type="spellStart"/>
-      <w:r>
-        <w:rPr>
-          <w:rFonts w:ascii="Arial" w:eastAsia="Times New Roman" w:hAnsi="Arial" w:cs="Arial"/>
-          <w:color w:val="05192D"/>
-          <w:kern w:val="0"/>
-          <w:sz w:val="24"/>
-          <w:szCs w:val="24"/>
-          <w14:ligatures w14:val="none"/>
-        </w:rPr>
-        <w:t>DataFrame</w:t>
-      </w:r>
-      <w:proofErr w:type="spellEnd"/>
-      <w:r>
-        <w:rPr>
-          <w:rFonts w:ascii="Arial" w:eastAsia="Times New Roman" w:hAnsi="Arial" w:cs="Arial"/>
-          <w:color w:val="05192D"/>
-          <w:kern w:val="0"/>
-          <w:sz w:val="24"/>
-          <w:szCs w:val="24"/>
-          <w14:ligatures w14:val="none"/>
-        </w:rPr>
-        <w:t xml:space="preserve"> to the data argument. Finally, we call </w:t>
-      </w:r>
-      <w:proofErr w:type="spellStart"/>
-      <w:r>
-        <w:rPr>
-          <w:rFonts w:ascii="Arial" w:eastAsia="Times New Roman" w:hAnsi="Arial" w:cs="Arial"/>
-          <w:color w:val="05192D"/>
-          <w:kern w:val="0"/>
-          <w:sz w:val="24"/>
-          <w:szCs w:val="24"/>
-          <w14:ligatures w14:val="none"/>
-        </w:rPr>
-        <w:t>plt</w:t>
-      </w:r>
-      <w:proofErr w:type="spellEnd"/>
-      <w:r>
-        <w:rPr>
-          <w:rFonts w:ascii="Arial" w:eastAsia="Times New Roman" w:hAnsi="Arial" w:cs="Arial"/>
-          <w:color w:val="05192D"/>
-          <w:kern w:val="0"/>
-          <w:sz w:val="24"/>
-          <w:szCs w:val="24"/>
-          <w14:ligatures w14:val="none"/>
-        </w:rPr>
-        <w:t>-dot-show.</w:t>
-      </w:r>
-      <w:r>
-        <w:rPr>
+      <w:r>
+        <w:rPr>
+          <w:rFonts w:ascii="Arial" w:eastAsia="Times New Roman" w:hAnsi="Arial" w:cs="Arial"/>
           <w:noProof/>
-        </w:rPr>
-        <w:t xml:space="preserve"> </w:t>
-      </w:r>
-      <w:r>
-        <w:rPr>
-          <w:rFonts w:ascii="Arial" w:eastAsia="Times New Roman" w:hAnsi="Arial" w:cs="Arial"/>
           <w:color w:val="05192D"/>
           <w:kern w:val="0"/>
           <w:sz w:val="24"/>
@@ -902,7 +774,7 @@
                     <pic:cNvPicPr/>
                   </pic:nvPicPr>
                   <pic:blipFill>
-                    <a:blip r:embed="rId8"/>
+                    <a:blip r:embed="rId10"/>
                     <a:stretch>
                       <a:fillRect/>
                     </a:stretch>
@@ -974,33 +846,8 @@
           <w14:ligatures w14:val="none"/>
         </w:rPr>
         <w:lastRenderedPageBreak/>
-        <w:t xml:space="preserve">We can add a linear trendline to the scatterplot using </w:t>
-      </w:r>
-      <w:proofErr w:type="spellStart"/>
-      <w:r>
-        <w:rPr>
-          <w:rFonts w:ascii="Arial" w:eastAsia="Times New Roman" w:hAnsi="Arial" w:cs="Arial"/>
-          <w:color w:val="05192D"/>
-          <w:kern w:val="0"/>
-          <w:sz w:val="24"/>
-          <w:szCs w:val="24"/>
-          <w14:ligatures w14:val="none"/>
-        </w:rPr>
-        <w:t>seaborn's</w:t>
-      </w:r>
-      <w:proofErr w:type="spellEnd"/>
-      <w:r>
-        <w:rPr>
-          <w:rFonts w:ascii="Arial" w:eastAsia="Times New Roman" w:hAnsi="Arial" w:cs="Arial"/>
-          <w:color w:val="05192D"/>
-          <w:kern w:val="0"/>
-          <w:sz w:val="24"/>
-          <w:szCs w:val="24"/>
-          <w14:ligatures w14:val="none"/>
-        </w:rPr>
-        <w:t xml:space="preserve"> </w:t>
-      </w:r>
-      <w:proofErr w:type="spellStart"/>
+        <w:t xml:space="preserve">We can add a linear trendline to the scatterplot using seaborn's </w:t>
+      </w:r>
       <w:proofErr w:type="gramStart"/>
       <w:r>
         <w:rPr>
@@ -1011,19 +858,7 @@
           <w:szCs w:val="24"/>
           <w14:ligatures w14:val="none"/>
         </w:rPr>
-        <w:t>lmplot</w:t>
-      </w:r>
-      <w:proofErr w:type="spellEnd"/>
-      <w:r>
-        <w:rPr>
-          <w:rFonts w:ascii="Arial" w:eastAsia="Times New Roman" w:hAnsi="Arial" w:cs="Arial"/>
-          <w:color w:val="05192D"/>
-          <w:kern w:val="0"/>
-          <w:sz w:val="24"/>
-          <w:szCs w:val="24"/>
-          <w14:ligatures w14:val="none"/>
-        </w:rPr>
-        <w:t>(</w:t>
+        <w:t>lmplot(</w:t>
       </w:r>
       <w:proofErr w:type="gramEnd"/>
       <w:r>
@@ -1035,31 +870,7 @@
           <w:szCs w:val="24"/>
           <w14:ligatures w14:val="none"/>
         </w:rPr>
-        <w:t xml:space="preserve">) function. It takes the same arguments as </w:t>
-      </w:r>
-      <w:proofErr w:type="spellStart"/>
-      <w:r>
-        <w:rPr>
-          <w:rFonts w:ascii="Arial" w:eastAsia="Times New Roman" w:hAnsi="Arial" w:cs="Arial"/>
-          <w:color w:val="05192D"/>
-          <w:kern w:val="0"/>
-          <w:sz w:val="24"/>
-          <w:szCs w:val="24"/>
-          <w14:ligatures w14:val="none"/>
-        </w:rPr>
-        <w:t>sns</w:t>
-      </w:r>
-      <w:proofErr w:type="spellEnd"/>
-      <w:r>
-        <w:rPr>
-          <w:rFonts w:ascii="Arial" w:eastAsia="Times New Roman" w:hAnsi="Arial" w:cs="Arial"/>
-          <w:color w:val="05192D"/>
-          <w:kern w:val="0"/>
-          <w:sz w:val="24"/>
-          <w:szCs w:val="24"/>
-          <w14:ligatures w14:val="none"/>
-        </w:rPr>
-        <w:t xml:space="preserve">-dot-scatterplot, but we'll set ci to None so that there aren't any confidence interval margins around the line. Trendlines like this can be helpful to </w:t>
+        <w:t xml:space="preserve">) function. It takes the same arguments as sns-dot-scatterplot, but we'll set ci to None so that there aren't any confidence interval margins around the line. Trendlines like this can be helpful to </w:t>
       </w:r>
       <w:proofErr w:type="gramStart"/>
       <w:r>
@@ -1101,6 +912,7 @@
       <w:r>
         <w:rPr>
           <w:rFonts w:ascii="Arial" w:eastAsia="Times New Roman" w:hAnsi="Arial" w:cs="Arial"/>
+          <w:noProof/>
           <w:color w:val="05192D"/>
           <w:kern w:val="0"/>
           <w:sz w:val="24"/>
@@ -1123,7 +935,7 @@
                     <pic:cNvPicPr/>
                   </pic:nvPicPr>
                   <pic:blipFill>
-                    <a:blip r:embed="rId9"/>
+                    <a:blip r:embed="rId11"/>
                     <a:stretch>
                       <a:fillRect/>
                     </a:stretch>
@@ -1194,151 +1006,7 @@
           <w:szCs w:val="24"/>
           <w14:ligatures w14:val="none"/>
         </w:rPr>
-        <w:t>To calculate the correlation coefficient between two Series, we can use the dot-</w:t>
-      </w:r>
-      <w:proofErr w:type="spellStart"/>
-      <w:r>
-        <w:rPr>
-          <w:rFonts w:ascii="Arial" w:eastAsia="Times New Roman" w:hAnsi="Arial" w:cs="Arial"/>
-          <w:color w:val="05192D"/>
-          <w:kern w:val="0"/>
-          <w:sz w:val="24"/>
-          <w:szCs w:val="24"/>
-          <w14:ligatures w14:val="none"/>
-        </w:rPr>
-        <w:t>corr</w:t>
-      </w:r>
-      <w:proofErr w:type="spellEnd"/>
-      <w:r>
-        <w:rPr>
-          <w:rFonts w:ascii="Arial" w:eastAsia="Times New Roman" w:hAnsi="Arial" w:cs="Arial"/>
-          <w:color w:val="05192D"/>
-          <w:kern w:val="0"/>
-          <w:sz w:val="24"/>
-          <w:szCs w:val="24"/>
-          <w14:ligatures w14:val="none"/>
-        </w:rPr>
-        <w:t xml:space="preserve"> method. If we want the correlation between the </w:t>
-      </w:r>
-      <w:proofErr w:type="spellStart"/>
-      <w:r>
-        <w:rPr>
-          <w:rFonts w:ascii="Arial" w:eastAsia="Times New Roman" w:hAnsi="Arial" w:cs="Arial"/>
-          <w:color w:val="05192D"/>
-          <w:kern w:val="0"/>
-          <w:sz w:val="24"/>
-          <w:szCs w:val="24"/>
-          <w14:ligatures w14:val="none"/>
-        </w:rPr>
-        <w:t>sleep_total</w:t>
-      </w:r>
-      <w:proofErr w:type="spellEnd"/>
-      <w:r>
-        <w:rPr>
-          <w:rFonts w:ascii="Arial" w:eastAsia="Times New Roman" w:hAnsi="Arial" w:cs="Arial"/>
-          <w:color w:val="05192D"/>
-          <w:kern w:val="0"/>
-          <w:sz w:val="24"/>
-          <w:szCs w:val="24"/>
-          <w14:ligatures w14:val="none"/>
-        </w:rPr>
-        <w:t xml:space="preserve"> and </w:t>
-      </w:r>
-      <w:proofErr w:type="spellStart"/>
-      <w:r>
-        <w:rPr>
-          <w:rFonts w:ascii="Arial" w:eastAsia="Times New Roman" w:hAnsi="Arial" w:cs="Arial"/>
-          <w:color w:val="05192D"/>
-          <w:kern w:val="0"/>
-          <w:sz w:val="24"/>
-          <w:szCs w:val="24"/>
-          <w14:ligatures w14:val="none"/>
-        </w:rPr>
-        <w:t>sleep_rem</w:t>
-      </w:r>
-      <w:proofErr w:type="spellEnd"/>
-      <w:r>
-        <w:rPr>
-          <w:rFonts w:ascii="Arial" w:eastAsia="Times New Roman" w:hAnsi="Arial" w:cs="Arial"/>
-          <w:color w:val="05192D"/>
-          <w:kern w:val="0"/>
-          <w:sz w:val="24"/>
-          <w:szCs w:val="24"/>
-          <w14:ligatures w14:val="none"/>
-        </w:rPr>
-        <w:t xml:space="preserve"> columns of </w:t>
-      </w:r>
-      <w:proofErr w:type="spellStart"/>
-      <w:r>
-        <w:rPr>
-          <w:rFonts w:ascii="Arial" w:eastAsia="Times New Roman" w:hAnsi="Arial" w:cs="Arial"/>
-          <w:color w:val="05192D"/>
-          <w:kern w:val="0"/>
-          <w:sz w:val="24"/>
-          <w:szCs w:val="24"/>
-          <w14:ligatures w14:val="none"/>
-        </w:rPr>
-        <w:t>msleep</w:t>
-      </w:r>
-      <w:proofErr w:type="spellEnd"/>
-      <w:r>
-        <w:rPr>
-          <w:rFonts w:ascii="Arial" w:eastAsia="Times New Roman" w:hAnsi="Arial" w:cs="Arial"/>
-          <w:color w:val="05192D"/>
-          <w:kern w:val="0"/>
-          <w:sz w:val="24"/>
-          <w:szCs w:val="24"/>
-          <w14:ligatures w14:val="none"/>
-        </w:rPr>
-        <w:t xml:space="preserve">, we can take the </w:t>
-      </w:r>
-      <w:proofErr w:type="spellStart"/>
-      <w:r>
-        <w:rPr>
-          <w:rFonts w:ascii="Arial" w:eastAsia="Times New Roman" w:hAnsi="Arial" w:cs="Arial"/>
-          <w:color w:val="05192D"/>
-          <w:kern w:val="0"/>
-          <w:sz w:val="24"/>
-          <w:szCs w:val="24"/>
-          <w14:ligatures w14:val="none"/>
-        </w:rPr>
-        <w:t>sleep_total</w:t>
-      </w:r>
-      <w:proofErr w:type="spellEnd"/>
-      <w:r>
-        <w:rPr>
-          <w:rFonts w:ascii="Arial" w:eastAsia="Times New Roman" w:hAnsi="Arial" w:cs="Arial"/>
-          <w:color w:val="05192D"/>
-          <w:kern w:val="0"/>
-          <w:sz w:val="24"/>
-          <w:szCs w:val="24"/>
-          <w14:ligatures w14:val="none"/>
-        </w:rPr>
-        <w:t xml:space="preserve"> column and call dot-</w:t>
-      </w:r>
-      <w:proofErr w:type="spellStart"/>
-      <w:r>
-        <w:rPr>
-          <w:rFonts w:ascii="Arial" w:eastAsia="Times New Roman" w:hAnsi="Arial" w:cs="Arial"/>
-          <w:color w:val="05192D"/>
-          <w:kern w:val="0"/>
-          <w:sz w:val="24"/>
-          <w:szCs w:val="24"/>
-          <w14:ligatures w14:val="none"/>
-        </w:rPr>
-        <w:t>corr</w:t>
-      </w:r>
-      <w:proofErr w:type="spellEnd"/>
-      <w:r>
-        <w:rPr>
-          <w:rFonts w:ascii="Arial" w:eastAsia="Times New Roman" w:hAnsi="Arial" w:cs="Arial"/>
-          <w:color w:val="05192D"/>
-          <w:kern w:val="0"/>
-          <w:sz w:val="24"/>
-          <w:szCs w:val="24"/>
-          <w14:ligatures w14:val="none"/>
-        </w:rPr>
-        <w:t xml:space="preserve"> on it, passing in the other Series we're interested in. Note that it doesn't matter which Series the method is invoked </w:t>
+        <w:t xml:space="preserve">To calculate the correlation coefficient between two Series, we can use the dot-corr method. If we want the correlation between the sleep_total and sleep_rem columns of msleep, we can take the sleep_total column and call dot-corr on it, passing in the other Series we're interested in. Note that it doesn't matter which Series the method is invoked </w:t>
       </w:r>
       <w:proofErr w:type="gramStart"/>
       <w:r>
@@ -1380,6 +1048,7 @@
       <w:r>
         <w:rPr>
           <w:rFonts w:ascii="Arial" w:eastAsia="Times New Roman" w:hAnsi="Arial" w:cs="Arial"/>
+          <w:noProof/>
           <w:color w:val="05192D"/>
           <w:kern w:val="0"/>
           <w:sz w:val="24"/>
@@ -1402,7 +1071,7 @@
                     <pic:cNvPicPr/>
                   </pic:nvPicPr>
                   <pic:blipFill>
-                    <a:blip r:embed="rId10"/>
+                    <a:blip r:embed="rId12"/>
                     <a:stretch>
                       <a:fillRect/>
                     </a:stretch>
@@ -1555,6 +1224,9 @@
     </w:p>
     <w:p>
       <w:r>
+        <w:rPr>
+          <w:noProof/>
+        </w:rPr>
         <w:drawing>
           <wp:inline distT="0" distB="0" distL="0" distR="0" wp14:anchorId="3EBA35D4" wp14:editId="7277D690">
             <wp:extent cx="5943600" cy="2697480"/>
@@ -1571,7 +1243,7 @@
                     <pic:cNvPicPr/>
                   </pic:nvPicPr>
                   <pic:blipFill>
-                    <a:blip r:embed="rId11"/>
+                    <a:blip r:embed="rId13"/>
                     <a:stretch>
                       <a:fillRect/>
                     </a:stretch>
@@ -1839,6 +1511,7 @@
       <w:r>
         <w:rPr>
           <w:rFonts w:ascii="Arial" w:eastAsia="Times New Roman" w:hAnsi="Arial" w:cs="Arial"/>
+          <w:noProof/>
           <w:color w:val="05192D"/>
           <w:kern w:val="0"/>
           <w:sz w:val="24"/>
@@ -1862,7 +1535,7 @@
                     <pic:cNvPicPr/>
                   </pic:nvPicPr>
                   <pic:blipFill>
-                    <a:blip r:embed="rId12"/>
+                    <a:blip r:embed="rId14"/>
                     <a:stretch>
                       <a:fillRect/>
                     </a:stretch>
@@ -1975,6 +1648,7 @@
       <w:r>
         <w:rPr>
           <w:rFonts w:ascii="Arial" w:eastAsia="Times New Roman" w:hAnsi="Arial" w:cs="Arial"/>
+          <w:noProof/>
           <w:color w:val="05192D"/>
           <w:kern w:val="0"/>
           <w:sz w:val="24"/>
@@ -1997,7 +1671,7 @@
                     <pic:cNvPicPr/>
                   </pic:nvPicPr>
                   <pic:blipFill>
-                    <a:blip r:embed="rId13"/>
+                    <a:blip r:embed="rId15"/>
                     <a:stretch>
                       <a:fillRect/>
                     </a:stretch>
@@ -2211,6 +1885,7 @@
       <w:r>
         <w:rPr>
           <w:rFonts w:ascii="Arial" w:eastAsia="Times New Roman" w:hAnsi="Arial" w:cs="Arial"/>
+          <w:noProof/>
           <w:color w:val="05192D"/>
           <w:kern w:val="0"/>
           <w:sz w:val="24"/>
@@ -2234,7 +1909,7 @@
                     <pic:cNvPicPr/>
                   </pic:nvPicPr>
                   <pic:blipFill>
-                    <a:blip r:embed="rId14"/>
+                    <a:blip r:embed="rId16"/>
                     <a:stretch>
                       <a:fillRect/>
                     </a:stretch>
@@ -2329,48 +2004,25 @@
           <w:szCs w:val="24"/>
           <w14:ligatures w14:val="none"/>
         </w:rPr>
-        <w:t xml:space="preserve">If we take a closer look at the distribution for </w:t>
-      </w:r>
-      <w:proofErr w:type="spellStart"/>
-      <w:r>
-        <w:rPr>
-          <w:rFonts w:ascii="Arial" w:eastAsia="Times New Roman" w:hAnsi="Arial" w:cs="Arial"/>
-          <w:color w:val="05192D"/>
-          <w:kern w:val="0"/>
-          <w:sz w:val="24"/>
-          <w:szCs w:val="24"/>
-          <w14:ligatures w14:val="none"/>
-        </w:rPr>
-        <w:t>bodywt</w:t>
-      </w:r>
-      <w:proofErr w:type="spellEnd"/>
-      <w:r>
-        <w:rPr>
-          <w:rFonts w:ascii="Arial" w:eastAsia="Times New Roman" w:hAnsi="Arial" w:cs="Arial"/>
-          <w:color w:val="05192D"/>
-          <w:kern w:val="0"/>
-          <w:sz w:val="24"/>
-          <w:szCs w:val="24"/>
-          <w14:ligatures w14:val="none"/>
-        </w:rPr>
-        <w:t>, it's highly skewed. There are lots of lower weights and a few weights that are much higher than the rest.</w:t>
-      </w:r>
-    </w:p>
-    <w:p>
-      <w:pPr>
-        <w:spacing w:after="120" w:line="240" w:lineRule="auto"/>
-        <w:rPr>
-          <w:rFonts w:ascii="Arial" w:eastAsia="Times New Roman" w:hAnsi="Arial" w:cs="Arial"/>
-          <w:color w:val="05192D"/>
-          <w:kern w:val="0"/>
-          <w:sz w:val="24"/>
-          <w:szCs w:val="24"/>
-          <w14:ligatures w14:val="none"/>
-        </w:rPr>
-      </w:pPr>
-      <w:r>
-        <w:rPr>
-          <w:rFonts w:ascii="Arial" w:eastAsia="Times New Roman" w:hAnsi="Arial" w:cs="Arial"/>
+        <w:t>If we take a closer look at the distribution for bodywt, it's highly skewed. There are lots of lower weights and a few weights that are much higher than the rest.</w:t>
+      </w:r>
+    </w:p>
+    <w:p>
+      <w:pPr>
+        <w:spacing w:after="120" w:line="240" w:lineRule="auto"/>
+        <w:rPr>
+          <w:rFonts w:ascii="Arial" w:eastAsia="Times New Roman" w:hAnsi="Arial" w:cs="Arial"/>
+          <w:color w:val="05192D"/>
+          <w:kern w:val="0"/>
+          <w:sz w:val="24"/>
+          <w:szCs w:val="24"/>
+          <w14:ligatures w14:val="none"/>
+        </w:rPr>
+      </w:pPr>
+      <w:r>
+        <w:rPr>
+          <w:rFonts w:ascii="Arial" w:eastAsia="Times New Roman" w:hAnsi="Arial" w:cs="Arial"/>
+          <w:noProof/>
           <w:color w:val="05192D"/>
           <w:kern w:val="0"/>
           <w:sz w:val="24"/>
@@ -2393,7 +2045,7 @@
                     <pic:cNvPicPr/>
                   </pic:nvPicPr>
                   <pic:blipFill>
-                    <a:blip r:embed="rId15"/>
+                    <a:blip r:embed="rId17"/>
                     <a:stretch>
                       <a:fillRect/>
                     </a:stretch>
@@ -2491,31 +2143,7 @@
           <w:szCs w:val="24"/>
           <w14:ligatures w14:val="none"/>
         </w:rPr>
-        <w:t xml:space="preserve">When data is highly skewed like this, we can apply a log transformation. We'll create a new column called </w:t>
-      </w:r>
-      <w:proofErr w:type="spellStart"/>
-      <w:r>
-        <w:rPr>
-          <w:rFonts w:ascii="Arial" w:eastAsia="Times New Roman" w:hAnsi="Arial" w:cs="Arial"/>
-          <w:color w:val="05192D"/>
-          <w:kern w:val="0"/>
-          <w:sz w:val="24"/>
-          <w:szCs w:val="24"/>
-          <w14:ligatures w14:val="none"/>
-        </w:rPr>
-        <w:t>log_bodywt</w:t>
-      </w:r>
-      <w:proofErr w:type="spellEnd"/>
-      <w:r>
-        <w:rPr>
-          <w:rFonts w:ascii="Arial" w:eastAsia="Times New Roman" w:hAnsi="Arial" w:cs="Arial"/>
-          <w:color w:val="05192D"/>
-          <w:kern w:val="0"/>
-          <w:sz w:val="24"/>
-          <w:szCs w:val="24"/>
-          <w14:ligatures w14:val="none"/>
-        </w:rPr>
-        <w:t xml:space="preserve"> which holds the log of each body weight. We can do this using np-dot-log. If we plot the log of bodyweight versus awake time, the relationship looks much more linear than the one between regular bodyweight and awake time. The correlation between the log of bodyweight and awake time is about 0-point-57, which is much higher than the 0-point-3 we had before.</w:t>
+        <w:t>When data is highly skewed like this, we can apply a log transformation. We'll create a new column called log_bodywt which holds the log of each body weight. We can do this using np-dot-log. If we plot the log of bodyweight versus awake time, the relationship looks much more linear than the one between regular bodyweight and awake time. The correlation between the log of bodyweight and awake time is about 0-point-57, which is much higher than the 0-point-3 we had before.</w:t>
       </w:r>
     </w:p>
     <w:p>
@@ -2534,6 +2162,7 @@
       <w:r>
         <w:rPr>
           <w:rFonts w:ascii="Arial" w:eastAsia="Times New Roman" w:hAnsi="Arial" w:cs="Arial"/>
+          <w:noProof/>
           <w:color w:val="05192D"/>
           <w:kern w:val="0"/>
           <w:sz w:val="24"/>
@@ -2557,7 +2186,7 @@
                     <pic:cNvPicPr/>
                   </pic:nvPicPr>
                   <pic:blipFill>
-                    <a:blip r:embed="rId16"/>
+                    <a:blip r:embed="rId18"/>
                     <a:stretch>
                       <a:fillRect/>
                     </a:stretch>
@@ -2670,6 +2299,7 @@
       <w:r>
         <w:rPr>
           <w:rFonts w:ascii="Arial" w:eastAsia="Times New Roman" w:hAnsi="Arial" w:cs="Arial"/>
+          <w:noProof/>
           <w:color w:val="05192D"/>
           <w:kern w:val="0"/>
           <w:sz w:val="24"/>
@@ -2692,7 +2322,7 @@
                     <pic:cNvPicPr/>
                   </pic:nvPicPr>
                   <pic:blipFill>
-                    <a:blip r:embed="rId17"/>
+                    <a:blip r:embed="rId19"/>
                     <a:stretch>
                       <a:fillRect/>
                     </a:stretch>
@@ -2883,6 +2513,7 @@
       <w:r>
         <w:rPr>
           <w:rFonts w:ascii="Arial" w:eastAsia="Times New Roman" w:hAnsi="Arial" w:cs="Arial"/>
+          <w:noProof/>
           <w:color w:val="05192D"/>
           <w:kern w:val="0"/>
           <w:sz w:val="24"/>
@@ -2905,7 +2536,7 @@
                     <pic:cNvPicPr/>
                   </pic:nvPicPr>
                   <pic:blipFill>
-                    <a:blip r:embed="rId18"/>
+                    <a:blip r:embed="rId20"/>
                     <a:stretch>
                       <a:fillRect/>
                     </a:stretch>
@@ -3340,7 +2971,15 @@
       </w:r>
     </w:p>
     <w:p>
-      <w:r>
+      <w:pPr>
+        <w:rPr>
+          <w:noProof/>
+        </w:rPr>
+      </w:pPr>
+      <w:r>
+        <w:rPr>
+          <w:noProof/>
+        </w:rPr>
         <w:drawing>
           <wp:inline distT="0" distB="0" distL="0" distR="0" wp14:anchorId="1B632090" wp14:editId="5A2266DC">
             <wp:extent cx="5943600" cy="2501265"/>
@@ -3357,7 +2996,7 @@
                     <pic:cNvPicPr/>
                   </pic:nvPicPr>
                   <pic:blipFill>
-                    <a:blip r:embed="rId19"/>
+                    <a:blip r:embed="rId21"/>
                     <a:stretch>
                       <a:fillRect/>
                     </a:stretch>
@@ -3378,6 +3017,745 @@
         </w:drawing>
       </w:r>
     </w:p>
+    <w:p>
+      <w:pPr>
+        <w:rPr>
+          <w:noProof/>
+        </w:rPr>
+      </w:pPr>
+    </w:p>
+    <w:p>
+      <w:pPr>
+        <w:shd w:val="clear" w:color="auto" w:fill="F7F7FC"/>
+        <w:spacing w:after="0" w:line="240" w:lineRule="auto"/>
+        <w:outlineLvl w:val="1"/>
+        <w:rPr>
+          <w:rFonts w:ascii="Arial" w:eastAsia="Times New Roman" w:hAnsi="Arial" w:cs="Arial"/>
+          <w:b/>
+          <w:bCs/>
+          <w:color w:val="05192D"/>
+          <w:kern w:val="0"/>
+          <w:sz w:val="72"/>
+          <w:szCs w:val="72"/>
+          <w14:ligatures w14:val="none"/>
+        </w:rPr>
+      </w:pPr>
+      <w:r>
+        <w:rPr>
+          <w:rFonts w:ascii="Arial" w:eastAsia="Times New Roman" w:hAnsi="Arial" w:cs="Arial"/>
+          <w:b/>
+          <w:bCs/>
+          <w:color w:val="05192D"/>
+          <w:kern w:val="0"/>
+          <w:sz w:val="72"/>
+          <w:szCs w:val="72"/>
+          <w14:ligatures w14:val="none"/>
+        </w:rPr>
+        <w:t>Design of experiments</w:t>
+      </w:r>
+    </w:p>
+    <w:p>
+      <w:pPr>
+        <w:shd w:val="clear" w:color="auto" w:fill="F7F7FC"/>
+        <w:spacing w:after="0" w:line="240" w:lineRule="auto"/>
+        <w:rPr>
+          <w:rFonts w:ascii="Arial" w:eastAsia="Times New Roman" w:hAnsi="Arial" w:cs="Arial"/>
+          <w:color w:val="05192D"/>
+          <w:kern w:val="0"/>
+          <w:sz w:val="21"/>
+          <w:szCs w:val="21"/>
+          <w14:ligatures w14:val="none"/>
+        </w:rPr>
+      </w:pPr>
+    </w:p>
+    <w:p>
+      <w:pPr>
+        <w:shd w:val="clear" w:color="auto" w:fill="F7F7FC"/>
+        <w:spacing w:after="120" w:line="240" w:lineRule="auto"/>
+        <w:rPr>
+          <w:rFonts w:ascii="Arial" w:eastAsia="Times New Roman" w:hAnsi="Arial" w:cs="Arial"/>
+          <w:color w:val="05192D"/>
+          <w:kern w:val="0"/>
+          <w:sz w:val="24"/>
+          <w:szCs w:val="24"/>
+          <w14:ligatures w14:val="none"/>
+        </w:rPr>
+      </w:pPr>
+      <w:r>
+        <w:rPr>
+          <w:rFonts w:ascii="Arial" w:eastAsia="Times New Roman" w:hAnsi="Arial" w:cs="Arial"/>
+          <w:color w:val="05192D"/>
+          <w:kern w:val="0"/>
+          <w:sz w:val="24"/>
+          <w:szCs w:val="24"/>
+          <w14:ligatures w14:val="none"/>
+        </w:rPr>
+        <w:t xml:space="preserve">Often, data is created </w:t>
+      </w:r>
+      <w:proofErr w:type="gramStart"/>
+      <w:r>
+        <w:rPr>
+          <w:rFonts w:ascii="Arial" w:eastAsia="Times New Roman" w:hAnsi="Arial" w:cs="Arial"/>
+          <w:color w:val="05192D"/>
+          <w:kern w:val="0"/>
+          <w:sz w:val="24"/>
+          <w:szCs w:val="24"/>
+          <w14:ligatures w14:val="none"/>
+        </w:rPr>
+        <w:t>as a result of</w:t>
+      </w:r>
+      <w:proofErr w:type="gramEnd"/>
+      <w:r>
+        <w:rPr>
+          <w:rFonts w:ascii="Arial" w:eastAsia="Times New Roman" w:hAnsi="Arial" w:cs="Arial"/>
+          <w:color w:val="05192D"/>
+          <w:kern w:val="0"/>
+          <w:sz w:val="24"/>
+          <w:szCs w:val="24"/>
+          <w14:ligatures w14:val="none"/>
+        </w:rPr>
+        <w:t xml:space="preserve"> a study that aims to answer a specific question. However, data needs to be analyzed and interpreted differently depending on how the data was generated and how the study was designed.</w:t>
+      </w:r>
+    </w:p>
+    <w:p>
+      <w:pPr>
+        <w:spacing w:after="0" w:line="240" w:lineRule="auto"/>
+        <w:outlineLvl w:val="1"/>
+        <w:rPr>
+          <w:rFonts w:ascii="Arial" w:eastAsia="Times New Roman" w:hAnsi="Arial" w:cs="Arial"/>
+          <w:b/>
+          <w:bCs/>
+          <w:color w:val="05192D"/>
+          <w:kern w:val="0"/>
+          <w:sz w:val="24"/>
+          <w:szCs w:val="24"/>
+          <w14:ligatures w14:val="none"/>
+        </w:rPr>
+      </w:pPr>
+      <w:r>
+        <w:rPr>
+          <w:rFonts w:ascii="Arial" w:eastAsia="Times New Roman" w:hAnsi="Arial" w:cs="Arial"/>
+          <w:b/>
+          <w:bCs/>
+          <w:color w:val="05192D"/>
+          <w:kern w:val="0"/>
+          <w:sz w:val="24"/>
+          <w:szCs w:val="24"/>
+          <w14:ligatures w14:val="none"/>
+        </w:rPr>
+        <w:t>Vocabulary</w:t>
+      </w:r>
+    </w:p>
+    <w:p>
+      <w:pPr>
+        <w:spacing w:after="120" w:line="240" w:lineRule="auto"/>
+        <w:rPr>
+          <w:rFonts w:ascii="Arial" w:eastAsia="Times New Roman" w:hAnsi="Arial" w:cs="Arial"/>
+          <w:color w:val="05192D"/>
+          <w:kern w:val="0"/>
+          <w:sz w:val="24"/>
+          <w:szCs w:val="24"/>
+          <w14:ligatures w14:val="none"/>
+        </w:rPr>
+      </w:pPr>
+      <w:r>
+        <w:rPr>
+          <w:rFonts w:ascii="Arial" w:eastAsia="Times New Roman" w:hAnsi="Arial" w:cs="Arial"/>
+          <w:color w:val="05192D"/>
+          <w:kern w:val="0"/>
+          <w:sz w:val="24"/>
+          <w:szCs w:val="24"/>
+          <w14:ligatures w14:val="none"/>
+        </w:rPr>
+        <w:t>Experiments generally aim to answer a question in the form, "What is the effect of the treatment on the response?" In this setting, treatment refers to the explanatory or independent variable, and response refers to the response or dependent variable. For example, what is the effect of an advertisement on the number of products purchased? In this case, the treatment is an advertisement, and the response is the number of products purchased.</w:t>
+      </w:r>
+    </w:p>
+    <w:p>
+      <w:pPr>
+        <w:spacing w:after="0" w:line="240" w:lineRule="auto"/>
+        <w:outlineLvl w:val="1"/>
+        <w:rPr>
+          <w:rFonts w:ascii="Arial" w:eastAsia="Times New Roman" w:hAnsi="Arial" w:cs="Arial"/>
+          <w:b/>
+          <w:bCs/>
+          <w:color w:val="05192D"/>
+          <w:kern w:val="0"/>
+          <w:sz w:val="24"/>
+          <w:szCs w:val="24"/>
+          <w14:ligatures w14:val="none"/>
+        </w:rPr>
+      </w:pPr>
+      <w:r>
+        <w:rPr>
+          <w:rFonts w:ascii="Arial" w:eastAsia="Times New Roman" w:hAnsi="Arial" w:cs="Arial"/>
+          <w:b/>
+          <w:bCs/>
+          <w:color w:val="05192D"/>
+          <w:kern w:val="0"/>
+          <w:sz w:val="24"/>
+          <w:szCs w:val="24"/>
+          <w14:ligatures w14:val="none"/>
+        </w:rPr>
+        <w:t>Controlled experiments</w:t>
+      </w:r>
+    </w:p>
+    <w:p>
+      <w:pPr>
+        <w:spacing w:after="120" w:line="240" w:lineRule="auto"/>
+        <w:rPr>
+          <w:rFonts w:ascii="Arial" w:eastAsia="Times New Roman" w:hAnsi="Arial" w:cs="Arial"/>
+          <w:color w:val="05192D"/>
+          <w:kern w:val="0"/>
+          <w:sz w:val="24"/>
+          <w:szCs w:val="24"/>
+          <w14:ligatures w14:val="none"/>
+        </w:rPr>
+      </w:pPr>
+      <w:r>
+        <w:rPr>
+          <w:rFonts w:ascii="Arial" w:eastAsia="Times New Roman" w:hAnsi="Arial" w:cs="Arial"/>
+          <w:color w:val="05192D"/>
+          <w:kern w:val="0"/>
+          <w:sz w:val="24"/>
+          <w:szCs w:val="24"/>
+          <w14:ligatures w14:val="none"/>
+        </w:rPr>
+        <w:t xml:space="preserve">In a controlled experiment, participants are randomly assigned to either the treatment group or the control group, where the treatment group receives the </w:t>
+      </w:r>
+      <w:proofErr w:type="gramStart"/>
+      <w:r>
+        <w:rPr>
+          <w:rFonts w:ascii="Arial" w:eastAsia="Times New Roman" w:hAnsi="Arial" w:cs="Arial"/>
+          <w:color w:val="05192D"/>
+          <w:kern w:val="0"/>
+          <w:sz w:val="24"/>
+          <w:szCs w:val="24"/>
+          <w14:ligatures w14:val="none"/>
+        </w:rPr>
+        <w:t>treatment</w:t>
+      </w:r>
+      <w:proofErr w:type="gramEnd"/>
+      <w:r>
+        <w:rPr>
+          <w:rFonts w:ascii="Arial" w:eastAsia="Times New Roman" w:hAnsi="Arial" w:cs="Arial"/>
+          <w:color w:val="05192D"/>
+          <w:kern w:val="0"/>
+          <w:sz w:val="24"/>
+          <w:szCs w:val="24"/>
+          <w14:ligatures w14:val="none"/>
+        </w:rPr>
+        <w:t xml:space="preserve"> and the control group does not. A great example of this is an A/B test. In our example, the treatment group will see an advertisement, and the control group will not. Other than this difference, the groups should be comparable so that we can determine if seeing an advertisement causes people to buy more. If the groups aren't comparable, this could lead to confounding, or bias. If the average age of participants in the treatment group is 25 and the average age of participants in the control group is 50, age could be a potential confounder if younger people are more likely to purchase more, and this will make the experiment biased towards the treatment.</w:t>
+      </w:r>
+    </w:p>
+    <w:p>
+      <w:pPr>
+        <w:spacing w:after="120" w:line="240" w:lineRule="auto"/>
+        <w:rPr>
+          <w:rFonts w:ascii="Arial" w:eastAsia="Times New Roman" w:hAnsi="Arial" w:cs="Arial"/>
+          <w:color w:val="05192D"/>
+          <w:kern w:val="0"/>
+          <w:sz w:val="24"/>
+          <w:szCs w:val="24"/>
+          <w14:ligatures w14:val="none"/>
+        </w:rPr>
+      </w:pPr>
+      <w:r>
+        <w:rPr>
+          <w:rFonts w:ascii="Arial" w:eastAsia="Times New Roman" w:hAnsi="Arial" w:cs="Arial"/>
+          <w:color w:val="05192D"/>
+          <w:kern w:val="0"/>
+          <w:sz w:val="24"/>
+          <w:szCs w:val="24"/>
+          <w14:ligatures w14:val="none"/>
+        </w:rPr>
+        <w:lastRenderedPageBreak/>
+        <w:drawing>
+          <wp:inline distT="0" distB="0" distL="0" distR="0" wp14:anchorId="26577286" wp14:editId="7AA9EBED">
+            <wp:extent cx="5943600" cy="2640330"/>
+            <wp:effectExtent l="0" t="0" r="0" b="7620"/>
+            <wp:docPr id="988327391" name="Picture 1"/>
+            <wp:cNvGraphicFramePr>
+              <a:graphicFrameLocks xmlns:a="http://schemas.openxmlformats.org/drawingml/2006/main" noChangeAspect="1"/>
+            </wp:cNvGraphicFramePr>
+            <a:graphic xmlns:a="http://schemas.openxmlformats.org/drawingml/2006/main">
+              <a:graphicData uri="http://schemas.openxmlformats.org/drawingml/2006/picture">
+                <pic:pic xmlns:pic="http://schemas.openxmlformats.org/drawingml/2006/picture">
+                  <pic:nvPicPr>
+                    <pic:cNvPr id="988327391" name=""/>
+                    <pic:cNvPicPr/>
+                  </pic:nvPicPr>
+                  <pic:blipFill>
+                    <a:blip r:embed="rId22"/>
+                    <a:stretch>
+                      <a:fillRect/>
+                    </a:stretch>
+                  </pic:blipFill>
+                  <pic:spPr>
+                    <a:xfrm>
+                      <a:off x="0" y="0"/>
+                      <a:ext cx="5943600" cy="2640330"/>
+                    </a:xfrm>
+                    <a:prstGeom prst="rect">
+                      <a:avLst/>
+                    </a:prstGeom>
+                  </pic:spPr>
+                </pic:pic>
+              </a:graphicData>
+            </a:graphic>
+          </wp:inline>
+        </w:drawing>
+      </w:r>
+    </w:p>
+    <w:p>
+      <w:pPr>
+        <w:spacing w:after="0" w:line="240" w:lineRule="auto"/>
+        <w:outlineLvl w:val="1"/>
+        <w:rPr>
+          <w:rFonts w:ascii="Arial" w:eastAsia="Times New Roman" w:hAnsi="Arial" w:cs="Arial"/>
+          <w:b/>
+          <w:bCs/>
+          <w:color w:val="05192D"/>
+          <w:kern w:val="0"/>
+          <w:sz w:val="24"/>
+          <w:szCs w:val="24"/>
+          <w14:ligatures w14:val="none"/>
+        </w:rPr>
+      </w:pPr>
+      <w:r>
+        <w:rPr>
+          <w:rFonts w:ascii="Arial" w:eastAsia="Times New Roman" w:hAnsi="Arial" w:cs="Arial"/>
+          <w:b/>
+          <w:bCs/>
+          <w:color w:val="05192D"/>
+          <w:kern w:val="0"/>
+          <w:sz w:val="24"/>
+          <w:szCs w:val="24"/>
+          <w14:ligatures w14:val="none"/>
+        </w:rPr>
+        <w:t>The gold standard of experiments will use...</w:t>
+      </w:r>
+    </w:p>
+    <w:p>
+      <w:pPr>
+        <w:spacing w:after="120" w:line="240" w:lineRule="auto"/>
+        <w:rPr>
+          <w:rFonts w:ascii="Arial" w:eastAsia="Times New Roman" w:hAnsi="Arial" w:cs="Arial"/>
+          <w:color w:val="05192D"/>
+          <w:kern w:val="0"/>
+          <w:sz w:val="24"/>
+          <w:szCs w:val="24"/>
+          <w14:ligatures w14:val="none"/>
+        </w:rPr>
+      </w:pPr>
+      <w:r>
+        <w:rPr>
+          <w:rFonts w:ascii="Arial" w:eastAsia="Times New Roman" w:hAnsi="Arial" w:cs="Arial"/>
+          <w:color w:val="05192D"/>
+          <w:kern w:val="0"/>
+          <w:sz w:val="24"/>
+          <w:szCs w:val="24"/>
+          <w14:ligatures w14:val="none"/>
+        </w:rPr>
+        <w:t>The gold standard, or ideal experiment, will eliminate as much bias as possible by using certain tools. The first tool to help eliminate bias in controlled experiments is to use a randomized controlled trial. In a randomized controlled trial, participants are randomly assigned to the treatment or control group and their assignment isn't based on anything other than chance. Random assignment like this helps ensure that the groups are comparable. The second way is to use a placebo, which is something that resembles the treatment, but has no effect. This way, participants don't know if they're in the treatment or control group. This ensures that the effect of the treatment is due to the treatment itself, not the idea of getting the treatment. This is common in clinical trials that test the effectiveness of a drug. The control group will still be given a pill, but it's a sugar pill that has minimal effects on the response.</w:t>
+      </w:r>
+    </w:p>
+    <w:p>
+      <w:pPr>
+        <w:spacing w:after="120" w:line="240" w:lineRule="auto"/>
+        <w:rPr>
+          <w:rFonts w:ascii="Arial" w:eastAsia="Times New Roman" w:hAnsi="Arial" w:cs="Arial"/>
+          <w:color w:val="05192D"/>
+          <w:kern w:val="0"/>
+          <w:sz w:val="24"/>
+          <w:szCs w:val="24"/>
+          <w14:ligatures w14:val="none"/>
+        </w:rPr>
+      </w:pPr>
+    </w:p>
+    <w:p>
+      <w:pPr>
+        <w:spacing w:after="120" w:line="240" w:lineRule="auto"/>
+        <w:rPr>
+          <w:rFonts w:ascii="Arial" w:eastAsia="Times New Roman" w:hAnsi="Arial" w:cs="Arial"/>
+          <w:color w:val="05192D"/>
+          <w:kern w:val="0"/>
+          <w:sz w:val="24"/>
+          <w:szCs w:val="24"/>
+          <w14:ligatures w14:val="none"/>
+        </w:rPr>
+      </w:pPr>
+      <w:r>
+        <w:rPr>
+          <w:rFonts w:ascii="Arial" w:eastAsia="Times New Roman" w:hAnsi="Arial" w:cs="Arial"/>
+          <w:color w:val="05192D"/>
+          <w:kern w:val="0"/>
+          <w:sz w:val="24"/>
+          <w:szCs w:val="24"/>
+          <w14:ligatures w14:val="none"/>
+        </w:rPr>
+        <w:drawing>
+          <wp:inline distT="0" distB="0" distL="0" distR="0" wp14:anchorId="48F0B81D" wp14:editId="07DF2D02">
+            <wp:extent cx="5943600" cy="2663190"/>
+            <wp:effectExtent l="0" t="0" r="0" b="3810"/>
+            <wp:docPr id="551173006" name="Picture 1"/>
+            <wp:cNvGraphicFramePr>
+              <a:graphicFrameLocks xmlns:a="http://schemas.openxmlformats.org/drawingml/2006/main" noChangeAspect="1"/>
+            </wp:cNvGraphicFramePr>
+            <a:graphic xmlns:a="http://schemas.openxmlformats.org/drawingml/2006/main">
+              <a:graphicData uri="http://schemas.openxmlformats.org/drawingml/2006/picture">
+                <pic:pic xmlns:pic="http://schemas.openxmlformats.org/drawingml/2006/picture">
+                  <pic:nvPicPr>
+                    <pic:cNvPr id="551173006" name=""/>
+                    <pic:cNvPicPr/>
+                  </pic:nvPicPr>
+                  <pic:blipFill>
+                    <a:blip r:embed="rId23"/>
+                    <a:stretch>
+                      <a:fillRect/>
+                    </a:stretch>
+                  </pic:blipFill>
+                  <pic:spPr>
+                    <a:xfrm>
+                      <a:off x="0" y="0"/>
+                      <a:ext cx="5943600" cy="2663190"/>
+                    </a:xfrm>
+                    <a:prstGeom prst="rect">
+                      <a:avLst/>
+                    </a:prstGeom>
+                  </pic:spPr>
+                </pic:pic>
+              </a:graphicData>
+            </a:graphic>
+          </wp:inline>
+        </w:drawing>
+      </w:r>
+    </w:p>
+    <w:p>
+      <w:pPr>
+        <w:spacing w:after="0" w:line="240" w:lineRule="auto"/>
+        <w:outlineLvl w:val="1"/>
+        <w:rPr>
+          <w:rFonts w:ascii="Arial" w:eastAsia="Times New Roman" w:hAnsi="Arial" w:cs="Arial"/>
+          <w:b/>
+          <w:bCs/>
+          <w:color w:val="05192D"/>
+          <w:kern w:val="0"/>
+          <w:sz w:val="24"/>
+          <w:szCs w:val="24"/>
+          <w14:ligatures w14:val="none"/>
+        </w:rPr>
+      </w:pPr>
+      <w:r>
+        <w:rPr>
+          <w:rFonts w:ascii="Arial" w:eastAsia="Times New Roman" w:hAnsi="Arial" w:cs="Arial"/>
+          <w:b/>
+          <w:bCs/>
+          <w:color w:val="05192D"/>
+          <w:kern w:val="0"/>
+          <w:sz w:val="24"/>
+          <w:szCs w:val="24"/>
+          <w14:ligatures w14:val="none"/>
+        </w:rPr>
+        <w:t>The gold standard of experiments will use...</w:t>
+      </w:r>
+    </w:p>
+    <w:p>
+      <w:pPr>
+        <w:spacing w:after="120" w:line="240" w:lineRule="auto"/>
+        <w:rPr>
+          <w:rFonts w:ascii="Arial" w:eastAsia="Times New Roman" w:hAnsi="Arial" w:cs="Arial"/>
+          <w:color w:val="05192D"/>
+          <w:kern w:val="0"/>
+          <w:sz w:val="24"/>
+          <w:szCs w:val="24"/>
+          <w14:ligatures w14:val="none"/>
+        </w:rPr>
+      </w:pPr>
+      <w:r>
+        <w:rPr>
+          <w:rFonts w:ascii="Arial" w:eastAsia="Times New Roman" w:hAnsi="Arial" w:cs="Arial"/>
+          <w:color w:val="05192D"/>
+          <w:kern w:val="0"/>
+          <w:sz w:val="24"/>
+          <w:szCs w:val="24"/>
+          <w14:ligatures w14:val="none"/>
+        </w:rPr>
+        <w:lastRenderedPageBreak/>
+        <w:t>In a double-blind experiment, the person administering the treatment or running the experiment also doesn't know whether they're administering the actual treatment or the placebo. This protects against bias in the response as well as the analysis of the results. These different tools all boil down to the same principle: if there are fewer opportunities for bias to creep into your experiment, the more reliably you can conclude whether the treatment affects the response.</w:t>
+      </w:r>
+    </w:p>
+    <w:p>
+      <w:pPr>
+        <w:spacing w:after="0" w:line="240" w:lineRule="auto"/>
+        <w:outlineLvl w:val="1"/>
+        <w:rPr>
+          <w:rFonts w:ascii="Arial" w:eastAsia="Times New Roman" w:hAnsi="Arial" w:cs="Arial"/>
+          <w:b/>
+          <w:bCs/>
+          <w:color w:val="05192D"/>
+          <w:kern w:val="0"/>
+          <w:sz w:val="24"/>
+          <w:szCs w:val="24"/>
+          <w14:ligatures w14:val="none"/>
+        </w:rPr>
+      </w:pPr>
+      <w:r>
+        <w:rPr>
+          <w:rFonts w:ascii="Arial" w:eastAsia="Times New Roman" w:hAnsi="Arial" w:cs="Arial"/>
+          <w:b/>
+          <w:bCs/>
+          <w:color w:val="05192D"/>
+          <w:kern w:val="0"/>
+          <w:sz w:val="24"/>
+          <w:szCs w:val="24"/>
+          <w14:ligatures w14:val="none"/>
+        </w:rPr>
+        <w:t>Observational studies</w:t>
+      </w:r>
+    </w:p>
+    <w:p>
+      <w:pPr>
+        <w:spacing w:after="120" w:line="240" w:lineRule="auto"/>
+        <w:rPr>
+          <w:rFonts w:ascii="Arial" w:eastAsia="Times New Roman" w:hAnsi="Arial" w:cs="Arial"/>
+          <w:color w:val="05192D"/>
+          <w:kern w:val="0"/>
+          <w:sz w:val="24"/>
+          <w:szCs w:val="24"/>
+          <w14:ligatures w14:val="none"/>
+        </w:rPr>
+      </w:pPr>
+      <w:r>
+        <w:rPr>
+          <w:rFonts w:ascii="Arial" w:eastAsia="Times New Roman" w:hAnsi="Arial" w:cs="Arial"/>
+          <w:color w:val="05192D"/>
+          <w:kern w:val="0"/>
+          <w:sz w:val="24"/>
+          <w:szCs w:val="24"/>
+          <w14:ligatures w14:val="none"/>
+        </w:rPr>
+        <w:t>The other kind of study we'll discuss is the observational study. In an observational study, participants are not randomly assigned to groups. Instead, participants assign themselves, usually based on pre-existing characteristics. This is useful for answering questions that aren't conducive to a controlled experiment. If you want to study the effect of smoking on cancer, you can't force people to start smoking. Similarly, if you want to study how past purchasing behavior affects whether someone will buy a product, you can't force people to have certain past purchasing behavior. Because assignment isn't random, there's no way to guarantee that the groups will be comparable in every aspect, so observational studies can't establish causation, only association. The effects of the treatment may be confounded by factors that got certain people into the control group and certain people into the treatment group. However, there are ways to control for confounders, which can help strengthen the reliability of conclusions about association.</w:t>
+      </w:r>
+    </w:p>
+    <w:p>
+      <w:pPr>
+        <w:shd w:val="clear" w:color="auto" w:fill="F7F7FC"/>
+        <w:spacing w:after="0" w:line="240" w:lineRule="auto"/>
+        <w:outlineLvl w:val="1"/>
+        <w:rPr>
+          <w:rFonts w:ascii="Arial" w:eastAsia="Times New Roman" w:hAnsi="Arial" w:cs="Arial"/>
+          <w:b/>
+          <w:bCs/>
+          <w:color w:val="05192D"/>
+          <w:kern w:val="0"/>
+          <w:sz w:val="24"/>
+          <w:szCs w:val="24"/>
+          <w14:ligatures w14:val="none"/>
+        </w:rPr>
+      </w:pPr>
+      <w:r>
+        <w:rPr>
+          <w:rFonts w:ascii="Arial" w:eastAsia="Times New Roman" w:hAnsi="Arial" w:cs="Arial"/>
+          <w:b/>
+          <w:bCs/>
+          <w:color w:val="05192D"/>
+          <w:kern w:val="0"/>
+          <w:sz w:val="24"/>
+          <w:szCs w:val="24"/>
+          <w14:ligatures w14:val="none"/>
+        </w:rPr>
+        <w:t>Longitudinal vs. cross-sectional studies</w:t>
+      </w:r>
+    </w:p>
+    <w:p>
+      <w:pPr>
+        <w:shd w:val="clear" w:color="auto" w:fill="F7F7FC"/>
+        <w:spacing w:after="120" w:line="240" w:lineRule="auto"/>
+        <w:rPr>
+          <w:rFonts w:ascii="Arial" w:eastAsia="Times New Roman" w:hAnsi="Arial" w:cs="Arial"/>
+          <w:color w:val="05192D"/>
+          <w:kern w:val="0"/>
+          <w:sz w:val="24"/>
+          <w:szCs w:val="24"/>
+          <w14:ligatures w14:val="none"/>
+        </w:rPr>
+      </w:pPr>
+      <w:r>
+        <w:rPr>
+          <w:rFonts w:ascii="Arial" w:eastAsia="Times New Roman" w:hAnsi="Arial" w:cs="Arial"/>
+          <w:color w:val="05192D"/>
+          <w:kern w:val="0"/>
+          <w:sz w:val="24"/>
+          <w:szCs w:val="24"/>
+          <w14:ligatures w14:val="none"/>
+        </w:rPr>
+        <w:t xml:space="preserve">The final important distinction to make is between longitudinal and cross-sectional studies. In a longitudinal study, the same participants are followed over </w:t>
+      </w:r>
+      <w:proofErr w:type="gramStart"/>
+      <w:r>
+        <w:rPr>
+          <w:rFonts w:ascii="Arial" w:eastAsia="Times New Roman" w:hAnsi="Arial" w:cs="Arial"/>
+          <w:color w:val="05192D"/>
+          <w:kern w:val="0"/>
+          <w:sz w:val="24"/>
+          <w:szCs w:val="24"/>
+          <w14:ligatures w14:val="none"/>
+        </w:rPr>
+        <w:t>a period of time</w:t>
+      </w:r>
+      <w:proofErr w:type="gramEnd"/>
+      <w:r>
+        <w:rPr>
+          <w:rFonts w:ascii="Arial" w:eastAsia="Times New Roman" w:hAnsi="Arial" w:cs="Arial"/>
+          <w:color w:val="05192D"/>
+          <w:kern w:val="0"/>
+          <w:sz w:val="24"/>
+          <w:szCs w:val="24"/>
+          <w14:ligatures w14:val="none"/>
+        </w:rPr>
+        <w:t xml:space="preserve"> to examine the effect of treatment on the response. In a cross-sectional study, data is collected from a single snapshot in time. If you wanted to investigate the effect of age on height, a cross-sectional study would measure the heights of people of different ages and compare them. However, the results will be confounded by birth year and lifestyle since it's possible that each generation is getting taller. In a longitudinal </w:t>
+      </w:r>
+      <w:proofErr w:type="gramStart"/>
+      <w:r>
+        <w:rPr>
+          <w:rFonts w:ascii="Arial" w:eastAsia="Times New Roman" w:hAnsi="Arial" w:cs="Arial"/>
+          <w:color w:val="05192D"/>
+          <w:kern w:val="0"/>
+          <w:sz w:val="24"/>
+          <w:szCs w:val="24"/>
+          <w14:ligatures w14:val="none"/>
+        </w:rPr>
+        <w:t>study,the</w:t>
+      </w:r>
+      <w:proofErr w:type="gramEnd"/>
+      <w:r>
+        <w:rPr>
+          <w:rFonts w:ascii="Arial" w:eastAsia="Times New Roman" w:hAnsi="Arial" w:cs="Arial"/>
+          <w:color w:val="05192D"/>
+          <w:kern w:val="0"/>
+          <w:sz w:val="24"/>
+          <w:szCs w:val="24"/>
+          <w14:ligatures w14:val="none"/>
+        </w:rPr>
+        <w:t xml:space="preserve"> same people would have their heights recorded at different points in their lives, so the confounding is eliminated. It's important to note that longitudinal studies are more expensive, and take longer to perform, while cross-sectional studies are cheaper, faster, and more convenient.</w:t>
+      </w:r>
+    </w:p>
+    <w:p>
+      <w:pPr>
+        <w:shd w:val="clear" w:color="auto" w:fill="F7F7FC"/>
+        <w:spacing w:after="120" w:line="240" w:lineRule="auto"/>
+        <w:rPr>
+          <w:rFonts w:ascii="Arial" w:eastAsia="Times New Roman" w:hAnsi="Arial" w:cs="Arial"/>
+          <w:color w:val="05192D"/>
+          <w:kern w:val="0"/>
+          <w:sz w:val="24"/>
+          <w:szCs w:val="24"/>
+          <w14:ligatures w14:val="none"/>
+        </w:rPr>
+      </w:pPr>
+      <w:r>
+        <w:drawing>
+          <wp:inline distT="0" distB="0" distL="0" distR="0" wp14:anchorId="3E4402E9" wp14:editId="65773549">
+            <wp:extent cx="5943600" cy="2126615"/>
+            <wp:effectExtent l="0" t="0" r="0" b="6985"/>
+            <wp:docPr id="850580899" name="Picture 1"/>
+            <wp:cNvGraphicFramePr>
+              <a:graphicFrameLocks xmlns:a="http://schemas.openxmlformats.org/drawingml/2006/main" noChangeAspect="1"/>
+            </wp:cNvGraphicFramePr>
+            <a:graphic xmlns:a="http://schemas.openxmlformats.org/drawingml/2006/main">
+              <a:graphicData uri="http://schemas.openxmlformats.org/drawingml/2006/picture">
+                <pic:pic xmlns:pic="http://schemas.openxmlformats.org/drawingml/2006/picture">
+                  <pic:nvPicPr>
+                    <pic:cNvPr id="850580899" name=""/>
+                    <pic:cNvPicPr/>
+                  </pic:nvPicPr>
+                  <pic:blipFill>
+                    <a:blip r:embed="rId24"/>
+                    <a:stretch>
+                      <a:fillRect/>
+                    </a:stretch>
+                  </pic:blipFill>
+                  <pic:spPr>
+                    <a:xfrm>
+                      <a:off x="0" y="0"/>
+                      <a:ext cx="5943600" cy="2126615"/>
+                    </a:xfrm>
+                    <a:prstGeom prst="rect">
+                      <a:avLst/>
+                    </a:prstGeom>
+                  </pic:spPr>
+                </pic:pic>
+              </a:graphicData>
+            </a:graphic>
+          </wp:inline>
+        </w:drawing>
+      </w:r>
+      <w:r>
+        <w:rPr>
+          <w:rFonts w:ascii="Arial" w:eastAsia="Times New Roman" w:hAnsi="Arial" w:cs="Arial"/>
+          <w:color w:val="05192D"/>
+          <w:kern w:val="0"/>
+          <w:sz w:val="24"/>
+          <w:szCs w:val="24"/>
+          <w14:ligatures w14:val="none"/>
+        </w:rPr>
+        <w:br w:type="page"/>
+      </w:r>
+    </w:p>
+    <w:p>
+      <w:pPr>
+        <w:shd w:val="clear" w:color="auto" w:fill="F7F7FC"/>
+        <w:spacing w:after="120" w:line="240" w:lineRule="auto"/>
+        <w:rPr>
+          <w:rFonts w:ascii="Arial" w:eastAsia="Times New Roman" w:hAnsi="Arial" w:cs="Arial"/>
+          <w:color w:val="05192D"/>
+          <w:kern w:val="0"/>
+          <w:sz w:val="24"/>
+          <w:szCs w:val="24"/>
+          <w14:ligatures w14:val="none"/>
+        </w:rPr>
+      </w:pPr>
+    </w:p>
+    <w:p/>
+    <w:p>
+      <w:r>
+        <w:drawing>
+          <wp:inline distT="0" distB="0" distL="0" distR="0" wp14:anchorId="328168B2" wp14:editId="6F7704C3">
+            <wp:extent cx="5943600" cy="2927350"/>
+            <wp:effectExtent l="0" t="0" r="0" b="6350"/>
+            <wp:docPr id="459408319" name="Picture 1"/>
+            <wp:cNvGraphicFramePr>
+              <a:graphicFrameLocks xmlns:a="http://schemas.openxmlformats.org/drawingml/2006/main" noChangeAspect="1"/>
+            </wp:cNvGraphicFramePr>
+            <a:graphic xmlns:a="http://schemas.openxmlformats.org/drawingml/2006/main">
+              <a:graphicData uri="http://schemas.openxmlformats.org/drawingml/2006/picture">
+                <pic:pic xmlns:pic="http://schemas.openxmlformats.org/drawingml/2006/picture">
+                  <pic:nvPicPr>
+                    <pic:cNvPr id="459408319" name=""/>
+                    <pic:cNvPicPr/>
+                  </pic:nvPicPr>
+                  <pic:blipFill>
+                    <a:blip r:embed="rId25"/>
+                    <a:stretch>
+                      <a:fillRect/>
+                    </a:stretch>
+                  </pic:blipFill>
+                  <pic:spPr>
+                    <a:xfrm>
+                      <a:off x="0" y="0"/>
+                      <a:ext cx="5943600" cy="2927350"/>
+                    </a:xfrm>
+                    <a:prstGeom prst="rect">
+                      <a:avLst/>
+                    </a:prstGeom>
+                  </pic:spPr>
+                </pic:pic>
+              </a:graphicData>
+            </a:graphic>
+          </wp:inline>
+        </w:drawing>
+      </w:r>
+    </w:p>
     <w:sectPr>
       <w:pgSz w:w="12240" w:h="15840"/>
       <w:pgMar w:top="1440" w:right="1440" w:bottom="1440" w:left="1440" w:header="720" w:footer="720" w:gutter="0"/>
@@ -3386,6 +3764,56 @@
     </w:sectPr>
   </w:body>
 </w:document>
+</file>
+
+<file path=word/endnotes.xml><?xml version="1.0" encoding="utf-8"?>
+<w:endnotes xmlns:wpc="http://schemas.microsoft.com/office/word/2010/wordprocessingCanvas" xmlns:cx="http://schemas.microsoft.com/office/drawing/2014/chartex" xmlns:cx1="http://schemas.microsoft.com/office/drawing/2015/9/8/chartex" xmlns:cx2="http://schemas.microsoft.com/office/drawing/2015/10/21/chartex" xmlns:cx3="http://schemas.microsoft.com/office/drawing/2016/5/9/chartex" xmlns:cx4="http://schemas.microsoft.com/office/drawing/2016/5/10/chartex" xmlns:cx5="http://schemas.microsoft.com/office/drawing/2016/5/11/chartex" xmlns:cx6="http://schemas.microsoft.com/office/drawing/2016/5/12/chartex" xmlns:cx7="http://schemas.microsoft.com/office/drawing/2016/5/13/chartex" xmlns:cx8="http://schemas.microsoft.com/office/drawing/2016/5/14/chartex" xmlns:mc="http://schemas.openxmlformats.org/markup-compatibility/2006" xmlns:aink="http://schemas.microsoft.com/office/drawing/2016/ink" xmlns:am3d="http://schemas.microsoft.com/office/drawing/2017/model3d" xmlns:o="urn:schemas-microsoft-com:office:office" xmlns:oel="http://schemas.microsoft.com/office/2019/extlst" xmlns:r="http://schemas.openxmlformats.org/officeDocument/2006/relationships" xmlns:m="http://schemas.openxmlformats.org/officeDocument/2006/math" xmlns:v="urn:schemas-microsoft-com:vml" xmlns:wp14="http://schemas.microsoft.com/office/word/2010/wordprocessingDrawing" xmlns:wp="http://schemas.openxmlformats.org/drawingml/2006/wordprocessingDrawing" xmlns:w10="urn:schemas-microsoft-com:office:word" xmlns:w="http://schemas.openxmlformats.org/wordprocessingml/2006/main" xmlns:w14="http://schemas.microsoft.com/office/word/2010/wordml" xmlns:w15="http://schemas.microsoft.com/office/word/2012/wordml" xmlns:w16cex="http://schemas.microsoft.com/office/word/2018/wordml/cex" xmlns:w16cid="http://schemas.microsoft.com/office/word/2016/wordml/cid" xmlns:w16="http://schemas.microsoft.com/office/word/2018/wordml" xmlns:w16sdtdh="http://schemas.microsoft.com/office/word/2020/wordml/sdtdatahash" xmlns:w16se="http://schemas.microsoft.com/office/word/2015/wordml/symex" xmlns:wpg="http://schemas.microsoft.com/office/word/2010/wordprocessingGroup" xmlns:wpi="http://schemas.microsoft.com/office/word/2010/wordprocessingInk" xmlns:wne="http://schemas.microsoft.com/office/word/2006/wordml" xmlns:wps="http://schemas.microsoft.com/office/word/2010/wordprocessingShape" mc:Ignorable="w14 w15 w16se w16cid w16 w16cex w16sdtdh wp14">
+  <w:endnote w:type="separator" w:id="-1">
+    <w:p>
+      <w:pPr>
+        <w:spacing w:after="0" w:line="240" w:lineRule="auto"/>
+      </w:pPr>
+      <w:r>
+        <w:separator/>
+      </w:r>
+    </w:p>
+  </w:endnote>
+  <w:endnote w:type="continuationSeparator" w:id="0">
+    <w:p>
+      <w:pPr>
+        <w:spacing w:after="0" w:line="240" w:lineRule="auto"/>
+      </w:pPr>
+      <w:r>
+        <w:continuationSeparator/>
+      </w:r>
+    </w:p>
+  </w:endnote>
+</w:endnotes>
+</file>
+
+<file path=word/footnotes.xml><?xml version="1.0" encoding="utf-8"?>
+<w:footnotes xmlns:wpc="http://schemas.microsoft.com/office/word/2010/wordprocessingCanvas" xmlns:cx="http://schemas.microsoft.com/office/drawing/2014/chartex" xmlns:cx1="http://schemas.microsoft.com/office/drawing/2015/9/8/chartex" xmlns:cx2="http://schemas.microsoft.com/office/drawing/2015/10/21/chartex" xmlns:cx3="http://schemas.microsoft.com/office/drawing/2016/5/9/chartex" xmlns:cx4="http://schemas.microsoft.com/office/drawing/2016/5/10/chartex" xmlns:cx5="http://schemas.microsoft.com/office/drawing/2016/5/11/chartex" xmlns:cx6="http://schemas.microsoft.com/office/drawing/2016/5/12/chartex" xmlns:cx7="http://schemas.microsoft.com/office/drawing/2016/5/13/chartex" xmlns:cx8="http://schemas.microsoft.com/office/drawing/2016/5/14/chartex" xmlns:mc="http://schemas.openxmlformats.org/markup-compatibility/2006" xmlns:aink="http://schemas.microsoft.com/office/drawing/2016/ink" xmlns:am3d="http://schemas.microsoft.com/office/drawing/2017/model3d" xmlns:o="urn:schemas-microsoft-com:office:office" xmlns:oel="http://schemas.microsoft.com/office/2019/extlst" xmlns:r="http://schemas.openxmlformats.org/officeDocument/2006/relationships" xmlns:m="http://schemas.openxmlformats.org/officeDocument/2006/math" xmlns:v="urn:schemas-microsoft-com:vml" xmlns:wp14="http://schemas.microsoft.com/office/word/2010/wordprocessingDrawing" xmlns:wp="http://schemas.openxmlformats.org/drawingml/2006/wordprocessingDrawing" xmlns:w10="urn:schemas-microsoft-com:office:word" xmlns:w="http://schemas.openxmlformats.org/wordprocessingml/2006/main" xmlns:w14="http://schemas.microsoft.com/office/word/2010/wordml" xmlns:w15="http://schemas.microsoft.com/office/word/2012/wordml" xmlns:w16cex="http://schemas.microsoft.com/office/word/2018/wordml/cex" xmlns:w16cid="http://schemas.microsoft.com/office/word/2016/wordml/cid" xmlns:w16="http://schemas.microsoft.com/office/word/2018/wordml" xmlns:w16sdtdh="http://schemas.microsoft.com/office/word/2020/wordml/sdtdatahash" xmlns:w16se="http://schemas.microsoft.com/office/word/2015/wordml/symex" xmlns:wpg="http://schemas.microsoft.com/office/word/2010/wordprocessingGroup" xmlns:wpi="http://schemas.microsoft.com/office/word/2010/wordprocessingInk" xmlns:wne="http://schemas.microsoft.com/office/word/2006/wordml" xmlns:wps="http://schemas.microsoft.com/office/word/2010/wordprocessingShape" mc:Ignorable="w14 w15 w16se w16cid w16 w16cex w16sdtdh wp14">
+  <w:footnote w:type="separator" w:id="-1">
+    <w:p>
+      <w:pPr>
+        <w:spacing w:after="0" w:line="240" w:lineRule="auto"/>
+      </w:pPr>
+      <w:r>
+        <w:separator/>
+      </w:r>
+    </w:p>
+  </w:footnote>
+  <w:footnote w:type="continuationSeparator" w:id="0">
+    <w:p>
+      <w:pPr>
+        <w:spacing w:after="0" w:line="240" w:lineRule="auto"/>
+      </w:pPr>
+      <w:r>
+        <w:continuationSeparator/>
+      </w:r>
+    </w:p>
+  </w:footnote>
+</w:footnotes>
 </file>
 
 <file path=word/styles.xml><?xml version="1.0" encoding="utf-8"?>
@@ -3867,6 +4295,50 @@
       <w14:ligatures w14:val="none"/>
     </w:rPr>
   </w:style>
+  <w:style w:type="paragraph" w:styleId="Header">
+    <w:name w:val="header"/>
+    <w:basedOn w:val="Normal"/>
+    <w:link w:val="HeaderChar"/>
+    <w:uiPriority w:val="99"/>
+    <w:unhideWhenUsed/>
+    <w:rsid w:val="00E806DA"/>
+    <w:pPr>
+      <w:tabs>
+        <w:tab w:val="center" w:pos="4680"/>
+        <w:tab w:val="right" w:pos="9360"/>
+      </w:tabs>
+      <w:spacing w:after="0" w:line="240" w:lineRule="auto"/>
+    </w:pPr>
+  </w:style>
+  <w:style w:type="character" w:customStyle="1" w:styleId="HeaderChar">
+    <w:name w:val="Header Char"/>
+    <w:basedOn w:val="DefaultParagraphFont"/>
+    <w:link w:val="Header"/>
+    <w:uiPriority w:val="99"/>
+    <w:rsid w:val="00E806DA"/>
+  </w:style>
+  <w:style w:type="paragraph" w:styleId="Footer">
+    <w:name w:val="footer"/>
+    <w:basedOn w:val="Normal"/>
+    <w:link w:val="FooterChar"/>
+    <w:uiPriority w:val="99"/>
+    <w:unhideWhenUsed/>
+    <w:rsid w:val="00E806DA"/>
+    <w:pPr>
+      <w:tabs>
+        <w:tab w:val="center" w:pos="4680"/>
+        <w:tab w:val="right" w:pos="9360"/>
+      </w:tabs>
+      <w:spacing w:after="0" w:line="240" w:lineRule="auto"/>
+    </w:pPr>
+  </w:style>
+  <w:style w:type="character" w:customStyle="1" w:styleId="FooterChar">
+    <w:name w:val="Footer Char"/>
+    <w:basedOn w:val="DefaultParagraphFont"/>
+    <w:link w:val="Footer"/>
+    <w:uiPriority w:val="99"/>
+    <w:rsid w:val="00E806DA"/>
+  </w:style>
 </w:styles>
 </file>
 

</xml_diff>